<commit_message>
fixed typos, and minor figure alignment stuff
</commit_message>
<xml_diff>
--- a/cover_letter.docx
+++ b/cover_letter.docx
@@ -102,7 +102,7 @@
     <w:p/>
     <w:p>
       <w:r>
-        <w:t>4</w:t>
+        <w:t>8</w:t>
       </w:r>
       <w:r>
         <w:t xml:space="preserve"> </w:t>
@@ -136,16 +136,13 @@
         <w:t>Dear</w:t>
       </w:r>
       <w:r>
-        <w:t xml:space="preserve"> Dr. X and members of the editorial board:</w:t>
+        <w:t xml:space="preserve"> members of the editorial board:</w:t>
       </w:r>
     </w:p>
     <w:p/>
     <w:p>
       <w:r>
-        <w:t xml:space="preserve">We </w:t>
-      </w:r>
-      <w:r>
-        <w:t xml:space="preserve">have enclosed an original submission of original research for the </w:t>
+        <w:t xml:space="preserve">We have enclosed an original submission of original research for the </w:t>
       </w:r>
       <w:r>
         <w:rPr>
@@ -155,6 +152,156 @@
       </w:r>
       <w:r>
         <w:t>entitled, “Convolutional neural networks can decode eye movement data: A black box approach to predicting task from eye movements.”</w:t>
+      </w:r>
+    </w:p>
+    <w:p/>
+    <w:p>
+      <w:r>
+        <w:t xml:space="preserve">The enclosed manuscript presents a novel approach to classifying task from </w:t>
+      </w:r>
+      <w:r>
+        <w:t xml:space="preserve">minimally </w:t>
+      </w:r>
+      <w:r>
+        <w:t xml:space="preserve">processed </w:t>
+      </w:r>
+      <w:r>
+        <w:t>eye movement</w:t>
+      </w:r>
+      <w:r>
+        <w:t xml:space="preserve"> data</w:t>
+      </w:r>
+      <w:r>
+        <w:t>.</w:t>
+      </w:r>
+      <w:r>
+        <w:t xml:space="preserve"> </w:t>
+      </w:r>
+      <w:r>
+        <w:t xml:space="preserve">Previous attempts to classify eye movements have focused on </w:t>
+      </w:r>
+      <w:r>
+        <w:t xml:space="preserve">processing data and developing </w:t>
+      </w:r>
+      <w:r>
+        <w:t>models</w:t>
+      </w:r>
+      <w:r>
+        <w:t xml:space="preserve"> </w:t>
+      </w:r>
+      <w:r>
+        <w:t>designed</w:t>
+      </w:r>
+      <w:r>
+        <w:t xml:space="preserve"> to </w:t>
+      </w:r>
+      <w:r>
+        <w:t>emulate cognitive and neural component processes. Our approach used a convolutional neural network</w:t>
+      </w:r>
+      <w:r>
+        <w:t xml:space="preserve"> (CNN)</w:t>
+      </w:r>
+      <w:r>
+        <w:t xml:space="preserve"> </w:t>
+      </w:r>
+      <w:r>
+        <w:t xml:space="preserve">framework unconstrained by </w:t>
+      </w:r>
+      <w:r>
+        <w:t xml:space="preserve">such </w:t>
+      </w:r>
+      <w:r>
+        <w:t>theoretical</w:t>
+      </w:r>
+      <w:r>
+        <w:t xml:space="preserve"> assumptions</w:t>
+      </w:r>
+      <w:r>
+        <w:t>. The CNN</w:t>
+      </w:r>
+      <w:r>
+        <w:t xml:space="preserve"> successfully decoded two eye movement datasets</w:t>
+      </w:r>
+      <w:r>
+        <w:t xml:space="preserve">, each of which was processed into </w:t>
+      </w:r>
+      <w:r>
+        <w:t>timeline and image</w:t>
+      </w:r>
+      <w:r>
+        <w:t xml:space="preserve"> formats</w:t>
+      </w:r>
+      <w:r>
+        <w:t>.</w:t>
+      </w:r>
+      <w:r>
+        <w:t xml:space="preserve"> </w:t>
+      </w:r>
+      <w:r>
+        <w:t>Additional</w:t>
+      </w:r>
+      <w:r>
+        <w:t xml:space="preserve"> analyses were conducted to the </w:t>
+      </w:r>
+      <w:r>
+        <w:t xml:space="preserve">further </w:t>
+      </w:r>
+      <w:r>
+        <w:t>understand</w:t>
+      </w:r>
+      <w:r>
+        <w:t xml:space="preserve"> the effect of task set, feature set, and data format</w:t>
+      </w:r>
+      <w:r>
+        <w:t xml:space="preserve">. </w:t>
+      </w:r>
+      <w:r>
+        <w:t xml:space="preserve">To our knowledge, this study was the first to </w:t>
+      </w:r>
+      <w:r>
+        <w:t xml:space="preserve">use </w:t>
+      </w:r>
+      <w:r>
+        <w:t xml:space="preserve">a </w:t>
+      </w:r>
+      <w:r>
+        <w:t xml:space="preserve">deep learning approach </w:t>
+      </w:r>
+      <w:r>
+        <w:t xml:space="preserve">to decode </w:t>
+      </w:r>
+      <w:r>
+        <w:t xml:space="preserve">minimally processed eye movement data formatted into </w:t>
+      </w:r>
+      <w:r>
+        <w:t>timeline</w:t>
+      </w:r>
+      <w:r>
+        <w:t>s</w:t>
+      </w:r>
+      <w:r>
+        <w:t xml:space="preserve"> and image</w:t>
+      </w:r>
+      <w:r>
+        <w:t xml:space="preserve">s. Our manuscript demonstrates the potential to implement </w:t>
+      </w:r>
+      <w:r>
+        <w:t>a practical and reliable</w:t>
+      </w:r>
+      <w:r>
+        <w:t xml:space="preserve"> </w:t>
+      </w:r>
+      <w:r>
+        <w:t xml:space="preserve">black box </w:t>
+      </w:r>
+      <w:r>
+        <w:t>approach to decoding eye movement data</w:t>
+      </w:r>
+      <w:r>
+        <w:t xml:space="preserve">. We believe that the findings presented in this manuscript have the potential to advance future </w:t>
+      </w:r>
+      <w:r>
+        <w:t>data processing and model development approaches to classifying task from eye movement data.</w:t>
       </w:r>
     </w:p>
     <w:p/>
@@ -170,270 +317,201 @@
           <w:b/>
           <w:bCs/>
         </w:rPr>
-        <w:t>Contributions</w:t>
-      </w:r>
-    </w:p>
-    <w:p>
-      <w:r>
-        <w:t xml:space="preserve">The enclosed manuscript presents a novel approach to classifying task from </w:t>
-      </w:r>
-      <w:r>
-        <w:t xml:space="preserve">minimally </w:t>
-      </w:r>
-      <w:r>
-        <w:t xml:space="preserve">processed </w:t>
-      </w:r>
-      <w:r>
-        <w:t>eye movement</w:t>
-      </w:r>
-      <w:r>
-        <w:t xml:space="preserve"> data</w:t>
-      </w:r>
-      <w:r>
-        <w:t>.</w:t>
-      </w:r>
-      <w:r>
+        <w:t>Suggested Reviewers:</w:t>
+      </w:r>
+    </w:p>
+    <w:p>
+      <w:pPr>
+        <w:rPr>
+          <w:rFonts w:cs="Arial"/>
+        </w:rPr>
+      </w:pPr>
+      <w:r>
+        <w:rPr>
+          <w:rFonts w:cs="Arial"/>
+        </w:rPr>
+        <w:t>Tayl</w:t>
+      </w:r>
+      <w:r>
+        <w:rPr>
+          <w:rFonts w:cs="Arial"/>
+        </w:rPr>
+        <w:t>or</w:t>
+      </w:r>
+      <w:r>
+        <w:rPr>
+          <w:rFonts w:cs="Arial"/>
+        </w:rPr>
+        <w:t xml:space="preserve"> Hayes</w:t>
+      </w:r>
+      <w:r>
+        <w:rPr>
+          <w:rFonts w:cs="Arial"/>
+        </w:rPr>
+        <w:t xml:space="preserve">, PhD, </w:t>
+      </w:r>
+      <w:r>
+        <w:rPr>
+          <w:rFonts w:cs="Arial"/>
+        </w:rPr>
+        <w:t>University of California, Davis</w:t>
+      </w:r>
+      <w:r>
+        <w:rPr>
+          <w:rFonts w:cs="Arial"/>
+        </w:rPr>
         <w:t xml:space="preserve"> </w:t>
       </w:r>
       <w:r>
-        <w:t xml:space="preserve">Previous attempts to classify eye movements have focused on processing data and developing models to emulate cognitive and neural component processes. Our approach used a convolutional neural network </w:t>
-      </w:r>
-      <w:r>
-        <w:t xml:space="preserve">framework unconstrained by </w:t>
-      </w:r>
-      <w:r>
-        <w:t>theoretical</w:t>
-      </w:r>
-      <w:r>
-        <w:t xml:space="preserve"> assumptions</w:t>
-      </w:r>
-      <w:r>
-        <w:t>.</w:t>
-      </w:r>
-      <w:r>
-        <w:t xml:space="preserve"> </w:t>
-      </w:r>
-      <w:r>
-        <w:t>Our approach successfully decoded two separate eye movement datasets</w:t>
-      </w:r>
-      <w:r>
-        <w:t xml:space="preserve"> separately processed into timeline and image</w:t>
-      </w:r>
-      <w:r>
-        <w:t xml:space="preserve"> formats</w:t>
-      </w:r>
-      <w:r>
-        <w:t>.</w:t>
-      </w:r>
-      <w:r>
-        <w:t xml:space="preserve"> Further analyses were conducted to the determine the effect of task set, feature set, and data format.</w:t>
-      </w:r>
-      <w:r>
-        <w:t xml:space="preserve"> To our knowledge, this study was the first to use a non-theoretical approach to decode timeline and image data formats. Furthermore, this study highlights issues with comparing classification outcomes using different task and feature sets. We believe that the findings presented in this manuscript have the potential to advance future </w:t>
-      </w:r>
-      <w:r>
-        <w:t>data processing and model development approaches to classifying task from eye movement data.</w:t>
+        <w:rPr>
+          <w:rFonts w:cs="Arial"/>
+        </w:rPr>
+        <w:t>(taylor.r.hayes@gmail.com</w:t>
+      </w:r>
+      <w:r>
+        <w:rPr>
+          <w:rFonts w:cs="Arial"/>
+        </w:rPr>
+        <w:t>)</w:t>
+      </w:r>
+    </w:p>
+    <w:p>
+      <w:pPr>
+        <w:rPr>
+          <w:rFonts w:cs="Arial"/>
+        </w:rPr>
+      </w:pPr>
+      <w:r>
+        <w:rPr>
+          <w:rFonts w:cs="Arial"/>
+        </w:rPr>
+        <w:t xml:space="preserve">Monica </w:t>
+      </w:r>
+      <w:proofErr w:type="spellStart"/>
+      <w:r>
+        <w:rPr>
+          <w:rFonts w:cs="Arial"/>
+        </w:rPr>
+        <w:t>Castelhano</w:t>
+      </w:r>
+      <w:proofErr w:type="spellEnd"/>
+      <w:r>
+        <w:rPr>
+          <w:rFonts w:cs="Arial"/>
+        </w:rPr>
+        <w:t xml:space="preserve">, PhD, </w:t>
+      </w:r>
+      <w:r>
+        <w:rPr>
+          <w:rFonts w:cs="Arial"/>
+        </w:rPr>
+        <w:t>Queen’s University</w:t>
+      </w:r>
+      <w:r>
+        <w:rPr>
+          <w:rFonts w:cs="Arial"/>
+        </w:rPr>
+        <w:t xml:space="preserve"> (</w:t>
+      </w:r>
+      <w:r>
+        <w:rPr>
+          <w:rFonts w:cs="Arial"/>
+        </w:rPr>
+        <w:t>monica.castelhano@queensu.ca</w:t>
+      </w:r>
+      <w:r>
+        <w:rPr>
+          <w:rFonts w:cs="Arial"/>
+        </w:rPr>
+        <w:t>)</w:t>
+      </w:r>
+    </w:p>
+    <w:p>
+      <w:pPr>
+        <w:rPr>
+          <w:rFonts w:cs="Arial"/>
+        </w:rPr>
+      </w:pPr>
+      <w:r>
+        <w:rPr>
+          <w:rFonts w:cs="Arial"/>
+        </w:rPr>
+        <w:t>Neil Bruce</w:t>
+      </w:r>
+      <w:r>
+        <w:rPr>
+          <w:rFonts w:cs="Arial"/>
+        </w:rPr>
+        <w:t xml:space="preserve">, PhD, </w:t>
+      </w:r>
+      <w:r>
+        <w:rPr>
+          <w:rFonts w:cs="Arial"/>
+        </w:rPr>
+        <w:t>Ryerson University</w:t>
+      </w:r>
+      <w:r>
+        <w:rPr>
+          <w:rFonts w:cs="Arial"/>
+        </w:rPr>
+        <w:t xml:space="preserve"> (</w:t>
+      </w:r>
+      <w:r>
+        <w:rPr>
+          <w:rFonts w:cs="Arial"/>
+        </w:rPr>
+        <w:t>bruce@ryerson.ca</w:t>
+      </w:r>
+      <w:r>
+        <w:rPr>
+          <w:rFonts w:cs="Arial"/>
+        </w:rPr>
+        <w:t>)</w:t>
+      </w:r>
+    </w:p>
+    <w:p>
+      <w:pPr>
+        <w:rPr>
+          <w:rFonts w:cs="Arial"/>
+        </w:rPr>
+      </w:pPr>
+      <w:r>
+        <w:rPr>
+          <w:rFonts w:cs="Arial"/>
+        </w:rPr>
+        <w:t xml:space="preserve">Laurent </w:t>
+      </w:r>
+      <w:proofErr w:type="spellStart"/>
+      <w:r>
+        <w:rPr>
+          <w:rFonts w:cs="Arial"/>
+        </w:rPr>
+        <w:t>Itti</w:t>
+      </w:r>
+      <w:proofErr w:type="spellEnd"/>
+      <w:r>
+        <w:rPr>
+          <w:rFonts w:cs="Arial"/>
+        </w:rPr>
+        <w:t>, PhD, University of Southern California (itti@pollux.usc.edu)</w:t>
+      </w:r>
+    </w:p>
+    <w:p>
+      <w:pPr>
+        <w:rPr>
+          <w:rFonts w:cs="Arial"/>
+        </w:rPr>
+      </w:pPr>
+    </w:p>
+    <w:p>
+      <w:r>
+        <w:t>Thank you for taking the time to consider this manuscript for publication.</w:t>
       </w:r>
     </w:p>
     <w:p/>
     <w:p>
-      <w:pPr>
-        <w:rPr>
-          <w:b/>
-          <w:bCs/>
-        </w:rPr>
-      </w:pPr>
-      <w:r>
-        <w:rPr>
-          <w:b/>
-          <w:bCs/>
-        </w:rPr>
-        <w:t>Suggested Reviewers:</w:t>
-      </w:r>
-    </w:p>
-    <w:p>
-      <w:pPr>
-        <w:rPr>
-          <w:rFonts w:cs="Arial"/>
-        </w:rPr>
-      </w:pPr>
-      <w:r>
-        <w:rPr>
-          <w:rFonts w:cs="Arial"/>
-        </w:rPr>
-        <w:t>John M. Henderson</w:t>
-      </w:r>
-      <w:r>
-        <w:rPr>
-          <w:rFonts w:cs="Arial"/>
-        </w:rPr>
-        <w:t xml:space="preserve">, PhD, </w:t>
-      </w:r>
-      <w:r>
-        <w:rPr>
-          <w:rFonts w:cs="Arial"/>
-        </w:rPr>
-        <w:t>University of California, Davis</w:t>
-      </w:r>
-      <w:r>
-        <w:rPr>
-          <w:rFonts w:cs="Arial"/>
-        </w:rPr>
-        <w:t xml:space="preserve"> (</w:t>
-      </w:r>
-      <w:r>
-        <w:rPr>
-          <w:rFonts w:cs="Arial"/>
-        </w:rPr>
-        <w:t>johnhenderson@ucdavis.edu</w:t>
-      </w:r>
-      <w:r>
-        <w:rPr>
-          <w:rFonts w:cs="Arial"/>
-        </w:rPr>
-        <w:t>)</w:t>
-      </w:r>
-    </w:p>
-    <w:p>
-      <w:pPr>
-        <w:rPr>
-          <w:rFonts w:cs="Arial"/>
-        </w:rPr>
-      </w:pPr>
-      <w:r>
-        <w:rPr>
-          <w:rFonts w:cs="Arial"/>
-        </w:rPr>
-        <w:t xml:space="preserve">Monica </w:t>
-      </w:r>
-      <w:proofErr w:type="spellStart"/>
-      <w:r>
-        <w:rPr>
-          <w:rFonts w:cs="Arial"/>
-        </w:rPr>
-        <w:t>Castelhano</w:t>
-      </w:r>
-      <w:proofErr w:type="spellEnd"/>
-      <w:r>
-        <w:rPr>
-          <w:rFonts w:cs="Arial"/>
-        </w:rPr>
-        <w:t xml:space="preserve">, PhD, </w:t>
-      </w:r>
-      <w:r>
-        <w:rPr>
-          <w:rFonts w:cs="Arial"/>
-        </w:rPr>
-        <w:t>Queen’s University</w:t>
-      </w:r>
-      <w:r>
-        <w:rPr>
-          <w:rFonts w:cs="Arial"/>
-        </w:rPr>
-        <w:t xml:space="preserve"> (</w:t>
-      </w:r>
-      <w:r>
-        <w:rPr>
-          <w:rFonts w:cs="Arial"/>
-        </w:rPr>
-        <w:t>monica.castelhano@queensu.ca</w:t>
-      </w:r>
-      <w:r>
-        <w:rPr>
-          <w:rFonts w:cs="Arial"/>
-        </w:rPr>
-        <w:t>)</w:t>
-      </w:r>
-    </w:p>
-    <w:p>
-      <w:pPr>
-        <w:rPr>
-          <w:rFonts w:cs="Arial"/>
-        </w:rPr>
-      </w:pPr>
-      <w:r>
-        <w:rPr>
-          <w:rFonts w:cs="Arial"/>
-        </w:rPr>
-        <w:t>Neil Bruce</w:t>
-      </w:r>
-      <w:r>
-        <w:rPr>
-          <w:rFonts w:cs="Arial"/>
-        </w:rPr>
-        <w:t xml:space="preserve">, PhD, </w:t>
-      </w:r>
-      <w:r>
-        <w:rPr>
-          <w:rFonts w:cs="Arial"/>
-        </w:rPr>
-        <w:t>Ryerson University</w:t>
-      </w:r>
-      <w:r>
-        <w:rPr>
-          <w:rFonts w:cs="Arial"/>
-        </w:rPr>
-        <w:t xml:space="preserve"> (</w:t>
-      </w:r>
-      <w:r>
-        <w:rPr>
-          <w:rFonts w:cs="Arial"/>
-        </w:rPr>
-        <w:t>bruce@ryerson.ca</w:t>
-      </w:r>
-      <w:r>
-        <w:rPr>
-          <w:rFonts w:cs="Arial"/>
-        </w:rPr>
-        <w:t>)</w:t>
-      </w:r>
-    </w:p>
-    <w:p>
-      <w:pPr>
-        <w:rPr>
-          <w:rFonts w:cs="Arial"/>
-        </w:rPr>
-      </w:pPr>
-      <w:r>
-        <w:rPr>
-          <w:rFonts w:cs="Arial"/>
-        </w:rPr>
-        <w:t xml:space="preserve">Laurent </w:t>
-      </w:r>
-      <w:proofErr w:type="spellStart"/>
-      <w:r>
-        <w:rPr>
-          <w:rFonts w:cs="Arial"/>
-        </w:rPr>
-        <w:t>Itti</w:t>
-      </w:r>
-      <w:proofErr w:type="spellEnd"/>
-      <w:r>
-        <w:rPr>
-          <w:rFonts w:cs="Arial"/>
-        </w:rPr>
-        <w:t>, PhD, University of Southern California (itti@pollux.usc.edu)</w:t>
-      </w:r>
-    </w:p>
-    <w:p>
-      <w:pPr>
-        <w:rPr>
-          <w:rFonts w:cs="Arial"/>
-        </w:rPr>
-      </w:pPr>
-    </w:p>
-    <w:p>
-      <w:r>
-        <w:t>Thank you for taking the time to consider this manuscript for publication.</w:t>
-      </w:r>
-    </w:p>
-    <w:p/>
-    <w:p>
-      <w:r>
-        <w:t xml:space="preserve">Best </w:t>
-      </w:r>
-      <w:r>
-        <w:t>Regards,</w:t>
+      <w:r>
+        <w:t>Best Regards,</w:t>
       </w:r>
     </w:p>
     <w:p>

</xml_diff>

<commit_message>
updated cover letter with Matt suggestions
</commit_message>
<xml_diff>
--- a/cover_letter.docx
+++ b/cover_letter.docx
@@ -102,7 +102,7 @@
     <w:p/>
     <w:p>
       <w:r>
-        <w:t>8</w:t>
+        <w:t>9</w:t>
       </w:r>
       <w:r>
         <w:t xml:space="preserve"> </w:t>
@@ -142,7 +142,13 @@
     <w:p/>
     <w:p>
       <w:r>
-        <w:t xml:space="preserve">We have enclosed an original submission of original research for the </w:t>
+        <w:t>We have enclosed a</w:t>
+      </w:r>
+      <w:r>
+        <w:t xml:space="preserve"> </w:t>
+      </w:r>
+      <w:r>
+        <w:t xml:space="preserve">submission of original research for the </w:t>
       </w:r>
       <w:r>
         <w:rPr>
@@ -217,7 +223,13 @@
         <w:t xml:space="preserve"> assumptions</w:t>
       </w:r>
       <w:r>
-        <w:t>. The CNN</w:t>
+        <w:t>. Th</w:t>
+      </w:r>
+      <w:r>
+        <w:t>is “black box”</w:t>
+      </w:r>
+      <w:r>
+        <w:t xml:space="preserve"> CNN</w:t>
       </w:r>
       <w:r>
         <w:t xml:space="preserve"> successfully decoded two eye movement datasets</w:t>
@@ -232,6 +244,9 @@
         <w:t xml:space="preserve"> formats</w:t>
       </w:r>
       <w:r>
+        <w:t>, with accuracy comparable to that of previous studies with more theoretical assumptions and more heavily pre-processed datasets</w:t>
+      </w:r>
+      <w:r>
         <w:t>.</w:t>
       </w:r>
       <w:r>
@@ -241,7 +256,7 @@
         <w:t>Additional</w:t>
       </w:r>
       <w:r>
-        <w:t xml:space="preserve"> analyses were conducted to the </w:t>
+        <w:t xml:space="preserve"> analyses were conducted to </w:t>
       </w:r>
       <w:r>
         <w:t xml:space="preserve">further </w:t>
@@ -271,19 +286,13 @@
         <w:t xml:space="preserve">to decode </w:t>
       </w:r>
       <w:r>
-        <w:t xml:space="preserve">minimally processed eye movement data formatted into </w:t>
-      </w:r>
-      <w:r>
-        <w:t>timeline</w:t>
-      </w:r>
-      <w:r>
-        <w:t>s</w:t>
-      </w:r>
-      <w:r>
-        <w:t xml:space="preserve"> and image</w:t>
-      </w:r>
-      <w:r>
-        <w:t xml:space="preserve">s. Our manuscript demonstrates the potential to implement </w:t>
+        <w:t xml:space="preserve">eye movement data </w:t>
+      </w:r>
+      <w:r>
+        <w:t>in these minimally processed formats</w:t>
+      </w:r>
+      <w:r>
+        <w:t xml:space="preserve">. Our manuscript demonstrates the potential to implement </w:t>
       </w:r>
       <w:r>
         <w:t>a practical and reliable</w:t>
@@ -298,10 +307,19 @@
         <w:t>approach to decoding eye movement data</w:t>
       </w:r>
       <w:r>
-        <w:t xml:space="preserve">. We believe that the findings presented in this manuscript have the potential to advance future </w:t>
-      </w:r>
-      <w:r>
-        <w:t>data processing and model development approaches to classifying task from eye movement data.</w:t>
+        <w:t xml:space="preserve">. We believe that the findings presented in this manuscript </w:t>
+      </w:r>
+      <w:r>
+        <w:t>will help substantially to</w:t>
+      </w:r>
+      <w:r>
+        <w:t xml:space="preserve"> advance </w:t>
+      </w:r>
+      <w:r>
+        <w:t>the state of the art in</w:t>
+      </w:r>
+      <w:r>
+        <w:t xml:space="preserve"> classifying task from eye movement data.</w:t>
       </w:r>
     </w:p>
     <w:p/>
@@ -348,7 +366,31 @@
         <w:rPr>
           <w:rFonts w:cs="Arial"/>
         </w:rPr>
-        <w:t xml:space="preserve">, PhD, </w:t>
+        <w:t>, Ph</w:t>
+      </w:r>
+      <w:r>
+        <w:rPr>
+          <w:rFonts w:cs="Arial"/>
+        </w:rPr>
+        <w:t>.</w:t>
+      </w:r>
+      <w:r>
+        <w:rPr>
+          <w:rFonts w:cs="Arial"/>
+        </w:rPr>
+        <w:t>D</w:t>
+      </w:r>
+      <w:r>
+        <w:rPr>
+          <w:rFonts w:cs="Arial"/>
+        </w:rPr>
+        <w:t>.</w:t>
+      </w:r>
+      <w:r>
+        <w:rPr>
+          <w:rFonts w:cs="Arial"/>
+        </w:rPr>
+        <w:t xml:space="preserve">, </w:t>
       </w:r>
       <w:r>
         <w:rPr>
@@ -399,7 +441,31 @@
         <w:rPr>
           <w:rFonts w:cs="Arial"/>
         </w:rPr>
-        <w:t xml:space="preserve">, PhD, </w:t>
+        <w:t>, Ph</w:t>
+      </w:r>
+      <w:r>
+        <w:rPr>
+          <w:rFonts w:cs="Arial"/>
+        </w:rPr>
+        <w:t>.</w:t>
+      </w:r>
+      <w:r>
+        <w:rPr>
+          <w:rFonts w:cs="Arial"/>
+        </w:rPr>
+        <w:t>D</w:t>
+      </w:r>
+      <w:r>
+        <w:rPr>
+          <w:rFonts w:cs="Arial"/>
+        </w:rPr>
+        <w:t>.</w:t>
+      </w:r>
+      <w:r>
+        <w:rPr>
+          <w:rFonts w:cs="Arial"/>
+        </w:rPr>
+        <w:t xml:space="preserve">, </w:t>
       </w:r>
       <w:r>
         <w:rPr>
@@ -442,7 +508,31 @@
         <w:rPr>
           <w:rFonts w:cs="Arial"/>
         </w:rPr>
-        <w:t xml:space="preserve">, PhD, </w:t>
+        <w:t>, Ph</w:t>
+      </w:r>
+      <w:r>
+        <w:rPr>
+          <w:rFonts w:cs="Arial"/>
+        </w:rPr>
+        <w:t>.</w:t>
+      </w:r>
+      <w:r>
+        <w:rPr>
+          <w:rFonts w:cs="Arial"/>
+        </w:rPr>
+        <w:t>D</w:t>
+      </w:r>
+      <w:r>
+        <w:rPr>
+          <w:rFonts w:cs="Arial"/>
+        </w:rPr>
+        <w:t>.</w:t>
+      </w:r>
+      <w:r>
+        <w:rPr>
+          <w:rFonts w:cs="Arial"/>
+        </w:rPr>
+        <w:t xml:space="preserve">, </w:t>
       </w:r>
       <w:r>
         <w:rPr>
@@ -493,7 +583,31 @@
         <w:rPr>
           <w:rFonts w:cs="Arial"/>
         </w:rPr>
-        <w:t>, PhD, University of Southern California (itti@pollux.usc.edu)</w:t>
+        <w:t>, Ph</w:t>
+      </w:r>
+      <w:r>
+        <w:rPr>
+          <w:rFonts w:cs="Arial"/>
+        </w:rPr>
+        <w:t>.</w:t>
+      </w:r>
+      <w:r>
+        <w:rPr>
+          <w:rFonts w:cs="Arial"/>
+        </w:rPr>
+        <w:t>D</w:t>
+      </w:r>
+      <w:r>
+        <w:rPr>
+          <w:rFonts w:cs="Arial"/>
+        </w:rPr>
+        <w:t>.</w:t>
+      </w:r>
+      <w:r>
+        <w:rPr>
+          <w:rFonts w:cs="Arial"/>
+        </w:rPr>
+        <w:t>, University of Southern California (itti@pollux.usc.edu)</w:t>
       </w:r>
     </w:p>
     <w:p>
@@ -506,6 +620,9 @@
     <w:p>
       <w:r>
         <w:t>Thank you for taking the time to consider this manuscript for publication.</w:t>
+      </w:r>
+      <w:r>
+        <w:t xml:space="preserve"> Please feel free to contact us if you have any questions or concerns, or if you require additional reviewer suggestions.</w:t>
       </w:r>
     </w:p>
     <w:p/>
@@ -521,7 +638,7 @@
           <w:headerReference w:type="default" r:id="rId9"/>
           <w:type w:val="continuous"/>
           <w:pgSz w:w="12240" w:h="15840"/>
-          <w:pgMar w:top="1440" w:right="1440" w:bottom="1440" w:left="1440" w:header="720" w:footer="720" w:gutter="0"/>
+          <w:pgMar w:top="1152" w:right="1440" w:bottom="1440" w:left="1440" w:header="720" w:footer="720" w:gutter="0"/>
           <w:cols w:space="720"/>
           <w:docGrid w:linePitch="360"/>
         </w:sectPr>
@@ -570,7 +687,13 @@
         <w:ind w:left="630"/>
       </w:pPr>
       <w:r>
-        <w:t>Zachary Cole, M. A.</w:t>
+        <w:t>Zachary</w:t>
+      </w:r>
+      <w:r>
+        <w:t xml:space="preserve"> J.</w:t>
+      </w:r>
+      <w:r>
+        <w:t xml:space="preserve"> Cole, M.A.</w:t>
       </w:r>
     </w:p>
     <w:p>
@@ -683,7 +806,13 @@
     </w:p>
     <w:p>
       <w:r>
-        <w:t>Matthew R. Jonson, Ph.D.</w:t>
+        <w:t>Matthew R. Jo</w:t>
+      </w:r>
+      <w:r>
+        <w:t>h</w:t>
+      </w:r>
+      <w:r>
+        <w:t>nson, Ph.D.</w:t>
       </w:r>
     </w:p>
     <w:sectPr>

</xml_diff>

<commit_message>
final changes necessitated by the journal (just had to cut a couple words out of the abstract)
</commit_message>
<xml_diff>
--- a/cover_letter.docx
+++ b/cover_letter.docx
@@ -58,7 +58,7 @@
                     </a:prstGeom>
                     <a:extLst>
                       <a:ext uri="{FAA26D3D-D897-4be2-8F04-BA451C77F1D7}">
-                        <ma14:placeholderFlag xmlns:ma14="http://schemas.microsoft.com/office/mac/drawingml/2011/main" xmlns:w="http://schemas.openxmlformats.org/wordprocessingml/2006/main" xmlns:w10="urn:schemas-microsoft-com:office:word" xmlns:v="urn:schemas-microsoft-com:vml" xmlns:o="urn:schemas-microsoft-com:office:office" xmlns:mv="urn:schemas-microsoft-com:mac:vml" xmlns:mo="http://schemas.microsoft.com/office/mac/office/2008/main" xmlns=""/>
+                        <ma14:placeholderFlag xmlns="" xmlns:mo="http://schemas.microsoft.com/office/mac/office/2008/main" xmlns:mv="urn:schemas-microsoft-com:mac:vml" xmlns:o="urn:schemas-microsoft-com:office:office" xmlns:v="urn:schemas-microsoft-com:vml" xmlns:w10="urn:schemas-microsoft-com:office:word" xmlns:w="http://schemas.openxmlformats.org/wordprocessingml/2006/main" xmlns:ma14="http://schemas.microsoft.com/office/mac/drawingml/2011/main"/>
                       </a:ext>
                     </a:extLst>
                   </pic:spPr>
@@ -717,6 +717,9 @@
       <w:r>
         <w:t>University of Nebraska-Lincoln</w:t>
       </w:r>
+      <w:r>
+        <w:t xml:space="preserve"> (UNL)</w:t>
+      </w:r>
     </w:p>
     <w:p>
       <w:pPr>
@@ -793,6 +796,9 @@
       <w:r>
         <w:t>, Ph.D.</w:t>
       </w:r>
+      <w:r>
+        <w:t xml:space="preserve"> (UNL)</w:t>
+      </w:r>
     </w:p>
     <w:p>
       <w:pPr>
@@ -803,6 +809,9 @@
       <w:r>
         <w:t>Michael D. Dodd, Ph.D.</w:t>
       </w:r>
+      <w:r>
+        <w:t xml:space="preserve"> (UNL)</w:t>
+      </w:r>
     </w:p>
     <w:p>
       <w:r>
@@ -813,6 +822,9 @@
       </w:r>
       <w:r>
         <w:t>nson, Ph.D.</w:t>
+      </w:r>
+      <w:r>
+        <w:t xml:space="preserve"> (UNL)</w:t>
       </w:r>
     </w:p>
     <w:sectPr>

</xml_diff>